<commit_message>
Updated System Requirement section
Updated System Requirement section
</commit_message>
<xml_diff>
--- a/Req/Functional Spec/Requirement for dAnalytics.docx
+++ b/Req/Functional Spec/Requirement for dAnalytics.docx
@@ -1134,8 +1134,6 @@
       <w:r>
         <w:t>Requirements</w:t>
       </w:r>
-      <w:bookmarkStart w:id="26" w:name="_GoBack"/>
-      <w:bookmarkEnd w:id="26"/>
     </w:p>
     <w:p>
       <w:pPr>
@@ -1829,17 +1827,7 @@
           <w:szCs w:val="23"/>
           <w:shd w:val="clear" w:color="auto" w:fill="FFFFFF"/>
         </w:rPr>
-        <w:t>Follow accessibility best practices to ensure all people can use the service</w:t>
-      </w:r>
-      <w:r>
-        <w:rPr>
-          <w:rFonts w:ascii="Calibri" w:hAnsi="Calibri"/>
-          <w:color w:val="333333"/>
-          <w:sz w:val="23"/>
-          <w:szCs w:val="23"/>
-          <w:shd w:val="clear" w:color="auto" w:fill="FFFFFF"/>
-        </w:rPr>
-        <w:t>.</w:t>
+        <w:t>Follow accessibility best practices to ensure all people can use the service.</w:t>
       </w:r>
     </w:p>
     <w:p>
@@ -1868,17 +1856,7 @@
           <w:szCs w:val="23"/>
           <w:shd w:val="clear" w:color="auto" w:fill="FFFFFF"/>
         </w:rPr>
-        <w:t>Use language that is familiar to the user and easy to understand</w:t>
-      </w:r>
-      <w:r>
-        <w:rPr>
-          <w:rFonts w:ascii="Calibri" w:hAnsi="Calibri"/>
-          <w:color w:val="333333"/>
-          <w:sz w:val="23"/>
-          <w:szCs w:val="23"/>
-          <w:shd w:val="clear" w:color="auto" w:fill="FFFFFF"/>
-        </w:rPr>
-        <w:t>.</w:t>
+        <w:t>Use language that is familiar to the user and easy to understand.</w:t>
       </w:r>
     </w:p>
     <w:p>
@@ -1914,13 +1892,23 @@
       </w:pPr>
       <w:r>
         <w:rPr>
-          <w:rFonts w:ascii="Calibri" w:hAnsi="Calibri"/>
-          <w:color w:val="333333"/>
-          <w:sz w:val="23"/>
-          <w:szCs w:val="23"/>
-          <w:shd w:val="clear" w:color="auto" w:fill="FFFFFF"/>
-        </w:rPr>
-        <w:t>Resources are provisioned on demand.</w:t>
+          <w:rFonts w:asciiTheme="minorHAnsi" w:hAnsiTheme="minorHAnsi"/>
+          <w:color w:val="3A3A3A"/>
+          <w:spacing w:val="-3"/>
+          <w:sz w:val="22"/>
+          <w:szCs w:val="22"/>
+        </w:rPr>
+        <w:t>Monitor system-level resource utilization in real time</w:t>
+      </w:r>
+      <w:r>
+        <w:rPr>
+          <w:rFonts w:asciiTheme="minorHAnsi" w:hAnsiTheme="minorHAnsi"/>
+          <w:color w:val="3A3A3A"/>
+          <w:spacing w:val="-3"/>
+          <w:sz w:val="22"/>
+          <w:szCs w:val="22"/>
+        </w:rPr>
+        <w:t>.</w:t>
       </w:r>
     </w:p>
     <w:p>
@@ -1943,13 +1931,23 @@
       </w:pPr>
       <w:r>
         <w:rPr>
-          <w:rFonts w:ascii="Calibri" w:hAnsi="Calibri"/>
-          <w:color w:val="333333"/>
-          <w:sz w:val="23"/>
-          <w:szCs w:val="23"/>
-          <w:shd w:val="clear" w:color="auto" w:fill="FFFFFF"/>
-        </w:rPr>
-        <w:t>Resources scale based on real-time user demand.</w:t>
+          <w:rFonts w:asciiTheme="minorHAnsi" w:hAnsiTheme="minorHAnsi"/>
+          <w:color w:val="3A3A3A"/>
+          <w:spacing w:val="-3"/>
+          <w:sz w:val="22"/>
+          <w:szCs w:val="22"/>
+        </w:rPr>
+        <w:t>Monitor system performance in real-time (e.g. response time, latency, throughput, and error rates</w:t>
+      </w:r>
+      <w:r>
+        <w:rPr>
+          <w:rFonts w:asciiTheme="minorHAnsi" w:hAnsiTheme="minorHAnsi"/>
+          <w:color w:val="3A3A3A"/>
+          <w:spacing w:val="-3"/>
+          <w:sz w:val="22"/>
+          <w:szCs w:val="22"/>
+        </w:rPr>
+        <w:t>.</w:t>
       </w:r>
     </w:p>
     <w:p>
@@ -1978,7 +1976,7 @@
           <w:szCs w:val="23"/>
           <w:shd w:val="clear" w:color="auto" w:fill="FFFFFF"/>
         </w:rPr>
-        <w:t>Resources are provisioned through an API.</w:t>
+        <w:t>Create automated alerts based on this monitoring.</w:t>
       </w:r>
     </w:p>
     <w:p>
@@ -2007,7 +2005,7 @@
           <w:szCs w:val="23"/>
           <w:shd w:val="clear" w:color="auto" w:fill="FFFFFF"/>
         </w:rPr>
-        <w:t>Application is hosted on commodity hardware.</w:t>
+        <w:t>Track concurrent users in real-time, and monitor user behaviors in the aggregate to determine how well the service meets user needs.</w:t>
       </w:r>
     </w:p>
     <w:p>
@@ -2030,23 +2028,13 @@
       </w:pPr>
       <w:r>
         <w:rPr>
-          <w:rFonts w:asciiTheme="minorHAnsi" w:hAnsiTheme="minorHAnsi"/>
-          <w:color w:val="3A3A3A"/>
-          <w:spacing w:val="-3"/>
-          <w:sz w:val="22"/>
-          <w:szCs w:val="22"/>
-        </w:rPr>
-        <w:t>Monitor system-level resource utilization in real time</w:t>
-      </w:r>
-      <w:r>
-        <w:rPr>
-          <w:rFonts w:asciiTheme="minorHAnsi" w:hAnsiTheme="minorHAnsi"/>
-          <w:color w:val="3A3A3A"/>
-          <w:spacing w:val="-3"/>
-          <w:sz w:val="22"/>
-          <w:szCs w:val="22"/>
-        </w:rPr>
-        <w:t>.</w:t>
+          <w:rFonts w:ascii="Calibri" w:hAnsi="Calibri"/>
+          <w:color w:val="333333"/>
+          <w:sz w:val="23"/>
+          <w:szCs w:val="23"/>
+          <w:shd w:val="clear" w:color="auto" w:fill="FFFFFF"/>
+        </w:rPr>
+        <w:t>Publish metrics internally.</w:t>
       </w:r>
     </w:p>
     <w:p>
@@ -2069,23 +2057,13 @@
       </w:pPr>
       <w:r>
         <w:rPr>
-          <w:rFonts w:asciiTheme="minorHAnsi" w:hAnsiTheme="minorHAnsi"/>
-          <w:color w:val="3A3A3A"/>
-          <w:spacing w:val="-3"/>
-          <w:sz w:val="22"/>
-          <w:szCs w:val="22"/>
-        </w:rPr>
-        <w:t>Monitor system performance in real-time (e.g. response time, latency, throughput, and error rates</w:t>
-      </w:r>
-      <w:r>
-        <w:rPr>
-          <w:rFonts w:asciiTheme="minorHAnsi" w:hAnsiTheme="minorHAnsi"/>
-          <w:color w:val="3A3A3A"/>
-          <w:spacing w:val="-3"/>
-          <w:sz w:val="22"/>
-          <w:szCs w:val="22"/>
-        </w:rPr>
-        <w:t>.</w:t>
+          <w:rFonts w:ascii="Calibri" w:hAnsi="Calibri"/>
+          <w:color w:val="333333"/>
+          <w:sz w:val="23"/>
+          <w:szCs w:val="23"/>
+          <w:shd w:val="clear" w:color="auto" w:fill="FFFFFF"/>
+        </w:rPr>
+        <w:t>Publish metrics externally.</w:t>
       </w:r>
     </w:p>
     <w:p>
@@ -2114,7 +2092,7 @@
           <w:szCs w:val="23"/>
           <w:shd w:val="clear" w:color="auto" w:fill="FFFFFF"/>
         </w:rPr>
-        <w:t>Create automated alerts based on this monitoring.</w:t>
+        <w:t>Resources are provisioned on demand.</w:t>
       </w:r>
     </w:p>
     <w:p>
@@ -2143,7 +2121,7 @@
           <w:szCs w:val="23"/>
           <w:shd w:val="clear" w:color="auto" w:fill="FFFFFF"/>
         </w:rPr>
-        <w:t>Track concurrent users in real-time, and monitor user behaviors in the aggregate to determine how well the service meets user needs.</w:t>
+        <w:t>Resources scale based on real-time user demand.</w:t>
       </w:r>
     </w:p>
     <w:p>
@@ -2173,7 +2151,7 @@
           <w:shd w:val="clear" w:color="auto" w:fill="FFFFFF"/>
         </w:rPr>
         <w:lastRenderedPageBreak/>
-        <w:t>Publish metrics internally.</w:t>
+        <w:t>Resources are provisioned through an API.</w:t>
       </w:r>
     </w:p>
     <w:p>
@@ -2202,8 +2180,26 @@
           <w:szCs w:val="23"/>
           <w:shd w:val="clear" w:color="auto" w:fill="FFFFFF"/>
         </w:rPr>
-        <w:t>Publish metrics externally.</w:t>
-      </w:r>
+        <w:t>Application is hosted on commodity hardware.</w:t>
+      </w:r>
+    </w:p>
+    <w:p>
+      <w:pPr>
+        <w:pStyle w:val="NormalWeb"/>
+        <w:shd w:val="clear" w:color="auto" w:fill="FFFFFF"/>
+        <w:spacing w:before="0" w:beforeAutospacing="0" w:after="240" w:afterAutospacing="0" w:line="370" w:lineRule="atLeast"/>
+        <w:ind w:left="720"/>
+        <w:jc w:val="both"/>
+        <w:rPr>
+          <w:rFonts w:asciiTheme="minorHAnsi" w:hAnsiTheme="minorHAnsi"/>
+          <w:color w:val="3A3A3A"/>
+          <w:spacing w:val="-3"/>
+          <w:sz w:val="22"/>
+          <w:szCs w:val="22"/>
+        </w:rPr>
+      </w:pPr>
+      <w:bookmarkStart w:id="26" w:name="_GoBack"/>
+      <w:bookmarkEnd w:id="26"/>
     </w:p>
     <w:p>
       <w:pPr>
@@ -4561,7 +4557,7 @@
 </file>
 
 <file path=customXml/itemProps1.xml><?xml version="1.0" encoding="utf-8"?>
-<ds:datastoreItem xmlns:ds="http://schemas.openxmlformats.org/officeDocument/2006/customXml" ds:itemID="{EE5F2711-38F1-4A49-821E-0A8E583E6E92}">
+<ds:datastoreItem xmlns:ds="http://schemas.openxmlformats.org/officeDocument/2006/customXml" ds:itemID="{735D52E1-29BF-480E-A7B1-95389AB058D9}">
   <ds:schemaRefs>
     <ds:schemaRef ds:uri="http://schemas.openxmlformats.org/officeDocument/2006/bibliography"/>
   </ds:schemaRefs>

</xml_diff>

<commit_message>
Updated version on cover page
Updated version on cover page
</commit_message>
<xml_diff>
--- a/Req/Functional Spec/Requirement for dAnalytics.docx
+++ b/Req/Functional Spec/Requirement for dAnalytics.docx
@@ -271,43 +271,6 @@
     <w:p>
       <w:pPr>
         <w:spacing w:after="0" w:line="240" w:lineRule="auto"/>
-        <w:jc w:val="center"/>
-        <w:rPr>
-          <w:rFonts w:ascii="Arial" w:eastAsia="Calibri" w:hAnsi="Arial" w:cs="Arial"/>
-          <w:sz w:val="44"/>
-          <w:szCs w:val="44"/>
-        </w:rPr>
-      </w:pPr>
-      <w:bookmarkStart w:id="0" w:name="_Toc388538682"/>
-      <w:bookmarkStart w:id="1" w:name="_Toc388538456"/>
-      <w:bookmarkStart w:id="2" w:name="_Toc388538180"/>
-      <w:bookmarkStart w:id="3" w:name="_Toc388538027"/>
-      <w:bookmarkStart w:id="4" w:name="_Toc388537427"/>
-      <w:r>
-        <w:rPr>
-          <w:rFonts w:ascii="Arial" w:eastAsia="Calibri" w:hAnsi="Arial" w:cs="Arial"/>
-          <w:sz w:val="44"/>
-          <w:szCs w:val="44"/>
-        </w:rPr>
-        <w:t xml:space="preserve">Release </w:t>
-      </w:r>
-      <w:bookmarkEnd w:id="0"/>
-      <w:bookmarkEnd w:id="1"/>
-      <w:bookmarkEnd w:id="2"/>
-      <w:bookmarkEnd w:id="3"/>
-      <w:bookmarkEnd w:id="4"/>
-      <w:r>
-        <w:rPr>
-          <w:rFonts w:ascii="Arial" w:eastAsia="Calibri" w:hAnsi="Arial" w:cs="Arial"/>
-          <w:sz w:val="44"/>
-          <w:szCs w:val="44"/>
-        </w:rPr>
-        <w:t>0.1</w:t>
-      </w:r>
-    </w:p>
-    <w:p>
-      <w:pPr>
-        <w:spacing w:after="0" w:line="240" w:lineRule="auto"/>
         <w:rPr>
           <w:rFonts w:ascii="Arial" w:eastAsia="Calibri" w:hAnsi="Arial" w:cs="Arial"/>
           <w:b/>
@@ -315,6 +278,8 @@
           <w:szCs w:val="44"/>
         </w:rPr>
       </w:pPr>
+      <w:bookmarkStart w:id="0" w:name="_GoBack"/>
+      <w:bookmarkEnd w:id="0"/>
     </w:p>
     <w:p>
       <w:pPr>
@@ -390,11 +355,11 @@
           <w:szCs w:val="32"/>
         </w:rPr>
       </w:pPr>
-      <w:bookmarkStart w:id="5" w:name="_Toc388538683"/>
-      <w:bookmarkStart w:id="6" w:name="_Toc388538457"/>
-      <w:bookmarkStart w:id="7" w:name="_Toc388538181"/>
-      <w:bookmarkStart w:id="8" w:name="_Toc388538028"/>
-      <w:bookmarkStart w:id="9" w:name="_Toc388537428"/>
+      <w:bookmarkStart w:id="1" w:name="_Toc388538683"/>
+      <w:bookmarkStart w:id="2" w:name="_Toc388538457"/>
+      <w:bookmarkStart w:id="3" w:name="_Toc388538181"/>
+      <w:bookmarkStart w:id="4" w:name="_Toc388538028"/>
+      <w:bookmarkStart w:id="5" w:name="_Toc388537428"/>
       <w:r>
         <w:rPr>
           <w:rFonts w:ascii="Arial" w:eastAsia="Calibri" w:hAnsi="Arial" w:cs="Arial"/>
@@ -412,11 +377,11 @@
         </w:rPr>
         <w:t xml:space="preserve"> June 22, 2015</w:t>
       </w:r>
+      <w:bookmarkEnd w:id="1"/>
+      <w:bookmarkEnd w:id="2"/>
+      <w:bookmarkEnd w:id="3"/>
+      <w:bookmarkEnd w:id="4"/>
       <w:bookmarkEnd w:id="5"/>
-      <w:bookmarkEnd w:id="6"/>
-      <w:bookmarkEnd w:id="7"/>
-      <w:bookmarkEnd w:id="8"/>
-      <w:bookmarkEnd w:id="9"/>
     </w:p>
     <w:p>
       <w:pPr>
@@ -480,67 +445,57 @@
           <w:szCs w:val="24"/>
         </w:rPr>
       </w:pPr>
-      <w:proofErr w:type="spellStart"/>
       <w:r>
         <w:rPr>
           <w:rFonts w:ascii="Arial" w:eastAsia="Calibri" w:hAnsi="Arial" w:cs="Arial"/>
           <w:sz w:val="24"/>
           <w:szCs w:val="24"/>
         </w:rPr>
-        <w:t>TurningPoint</w:t>
-      </w:r>
-      <w:proofErr w:type="spellEnd"/>
-      <w:r>
+        <w:t>TurningPoint Global Solutions</w:t>
+      </w:r>
+    </w:p>
+    <w:p>
+      <w:pPr>
+        <w:spacing w:after="0" w:line="240" w:lineRule="auto"/>
+        <w:jc w:val="center"/>
         <w:rPr>
           <w:rFonts w:ascii="Arial" w:eastAsia="Calibri" w:hAnsi="Arial" w:cs="Arial"/>
           <w:sz w:val="24"/>
           <w:szCs w:val="24"/>
         </w:rPr>
-        <w:t xml:space="preserve"> Global Solutions</w:t>
-      </w:r>
-    </w:p>
-    <w:p>
-      <w:pPr>
-        <w:spacing w:after="0" w:line="240" w:lineRule="auto"/>
-        <w:jc w:val="center"/>
+      </w:pPr>
+      <w:r>
         <w:rPr>
           <w:rFonts w:ascii="Arial" w:eastAsia="Calibri" w:hAnsi="Arial" w:cs="Arial"/>
           <w:sz w:val="24"/>
           <w:szCs w:val="24"/>
         </w:rPr>
-      </w:pPr>
-      <w:r>
+        <w:t>1355 Piccard Drive, Suite 250</w:t>
+      </w:r>
+    </w:p>
+    <w:p>
+      <w:pPr>
+        <w:spacing w:after="0" w:line="240" w:lineRule="auto"/>
+        <w:jc w:val="center"/>
         <w:rPr>
           <w:rFonts w:ascii="Arial" w:eastAsia="Calibri" w:hAnsi="Arial" w:cs="Arial"/>
           <w:sz w:val="24"/>
           <w:szCs w:val="24"/>
         </w:rPr>
-        <w:t>1355 Piccard Drive, Suite 250</w:t>
-      </w:r>
-    </w:p>
-    <w:p>
-      <w:pPr>
-        <w:spacing w:after="0" w:line="240" w:lineRule="auto"/>
-        <w:jc w:val="center"/>
+      </w:pPr>
+      <w:r>
         <w:rPr>
           <w:rFonts w:ascii="Arial" w:eastAsia="Calibri" w:hAnsi="Arial" w:cs="Arial"/>
           <w:sz w:val="24"/>
           <w:szCs w:val="24"/>
         </w:rPr>
-      </w:pPr>
-      <w:r>
-        <w:rPr>
-          <w:rFonts w:ascii="Arial" w:eastAsia="Calibri" w:hAnsi="Arial" w:cs="Arial"/>
-          <w:sz w:val="24"/>
-          <w:szCs w:val="24"/>
-        </w:rPr>
         <w:t>Rockville, MD. 20850</w:t>
       </w:r>
-      <w:bookmarkStart w:id="10" w:name="_Toc388538684"/>
-      <w:bookmarkStart w:id="11" w:name="_Toc388538458"/>
-      <w:bookmarkStart w:id="12" w:name="_Toc388538182"/>
-      <w:bookmarkStart w:id="13" w:name="_Toc388538029"/>
-      <w:bookmarkStart w:id="14" w:name="_Toc388537429"/>
+      <w:bookmarkStart w:id="6" w:name="_Toc388538684"/>
+      <w:bookmarkStart w:id="7" w:name="_Toc388538458"/>
+      <w:bookmarkStart w:id="8" w:name="_Toc388538182"/>
+      <w:bookmarkStart w:id="9" w:name="_Toc388538029"/>
+      <w:bookmarkStart w:id="10" w:name="_Toc388537429"/>
     </w:p>
     <w:p>
       <w:pPr>
@@ -597,11 +552,11 @@
         </w:rPr>
       </w:pPr>
     </w:p>
+    <w:bookmarkEnd w:id="6"/>
+    <w:bookmarkEnd w:id="7"/>
+    <w:bookmarkEnd w:id="8"/>
+    <w:bookmarkEnd w:id="9"/>
     <w:bookmarkEnd w:id="10"/>
-    <w:bookmarkEnd w:id="11"/>
-    <w:bookmarkEnd w:id="12"/>
-    <w:bookmarkEnd w:id="13"/>
-    <w:bookmarkEnd w:id="14"/>
     <w:p>
       <w:pPr>
         <w:tabs>
@@ -631,14 +586,14 @@
         </w:rPr>
         <w:br w:type="page"/>
       </w:r>
-      <w:bookmarkStart w:id="15" w:name="_Toc422693523"/>
-      <w:bookmarkStart w:id="16" w:name="_Toc415165701"/>
-      <w:bookmarkStart w:id="17" w:name="_Toc400353929"/>
-      <w:bookmarkStart w:id="18" w:name="_Toc388538686"/>
-      <w:bookmarkStart w:id="19" w:name="_Toc388538460"/>
-      <w:bookmarkStart w:id="20" w:name="_Toc388538184"/>
-      <w:bookmarkStart w:id="21" w:name="_Toc388538031"/>
-      <w:bookmarkStart w:id="22" w:name="_Toc388537431"/>
+      <w:bookmarkStart w:id="11" w:name="_Toc422693523"/>
+      <w:bookmarkStart w:id="12" w:name="_Toc415165701"/>
+      <w:bookmarkStart w:id="13" w:name="_Toc400353929"/>
+      <w:bookmarkStart w:id="14" w:name="_Toc388538686"/>
+      <w:bookmarkStart w:id="15" w:name="_Toc388538460"/>
+      <w:bookmarkStart w:id="16" w:name="_Toc388538184"/>
+      <w:bookmarkStart w:id="17" w:name="_Toc388538031"/>
+      <w:bookmarkStart w:id="18" w:name="_Toc388537431"/>
       <w:r>
         <w:rPr>
           <w:rFonts w:ascii="Arial" w:eastAsia="Times New Roman" w:hAnsi="Arial" w:cs="Arial"/>
@@ -651,14 +606,14 @@
         <w:lastRenderedPageBreak/>
         <w:t>REVISION HISTORY</w:t>
       </w:r>
+      <w:bookmarkEnd w:id="11"/>
+      <w:bookmarkEnd w:id="12"/>
+      <w:bookmarkEnd w:id="13"/>
+      <w:bookmarkEnd w:id="14"/>
       <w:bookmarkEnd w:id="15"/>
       <w:bookmarkEnd w:id="16"/>
       <w:bookmarkEnd w:id="17"/>
       <w:bookmarkEnd w:id="18"/>
-      <w:bookmarkEnd w:id="19"/>
-      <w:bookmarkEnd w:id="20"/>
-      <w:bookmarkEnd w:id="21"/>
-      <w:bookmarkEnd w:id="22"/>
     </w:p>
     <w:p>
       <w:pPr>
@@ -806,7 +761,7 @@
                 <w:rFonts w:cs="Arial"/>
                 <w:color w:val="000000"/>
               </w:rPr>
-              <w:t>0.1</w:t>
+              <w:t>1.0</w:t>
             </w:r>
           </w:p>
         </w:tc>
@@ -855,21 +810,12 @@
                 <w:color w:val="000000"/>
               </w:rPr>
             </w:pPr>
-            <w:proofErr w:type="spellStart"/>
             <w:r>
               <w:rPr>
                 <w:rFonts w:cs="Arial"/>
                 <w:color w:val="000000"/>
               </w:rPr>
-              <w:t>TurningPoint</w:t>
-            </w:r>
-            <w:proofErr w:type="spellEnd"/>
-            <w:r>
-              <w:rPr>
-                <w:rFonts w:cs="Arial"/>
-                <w:color w:val="000000"/>
-              </w:rPr>
-              <w:t xml:space="preserve"> </w:t>
+              <w:t xml:space="preserve">TurningPoint </w:t>
             </w:r>
             <w:proofErr w:type="spellStart"/>
             <w:r>
@@ -1023,16 +969,16 @@
         <w:pStyle w:val="Heading1"/>
         <w:spacing w:line="360" w:lineRule="auto"/>
       </w:pPr>
-      <w:bookmarkStart w:id="23" w:name="_Toc393124309"/>
-      <w:bookmarkStart w:id="24" w:name="_Toc393124330"/>
-      <w:bookmarkStart w:id="25" w:name="_Toc415235773"/>
+      <w:bookmarkStart w:id="19" w:name="_Toc393124309"/>
+      <w:bookmarkStart w:id="20" w:name="_Toc393124330"/>
+      <w:bookmarkStart w:id="21" w:name="_Toc415235773"/>
       <w:r>
         <w:lastRenderedPageBreak/>
         <w:t>Overview</w:t>
       </w:r>
-      <w:bookmarkEnd w:id="23"/>
-      <w:bookmarkEnd w:id="24"/>
-      <w:bookmarkEnd w:id="25"/>
+      <w:bookmarkEnd w:id="19"/>
+      <w:bookmarkEnd w:id="20"/>
+      <w:bookmarkEnd w:id="21"/>
     </w:p>
     <w:p>
       <w:pPr>
@@ -2198,8 +2144,6 @@
           <w:szCs w:val="22"/>
         </w:rPr>
       </w:pPr>
-      <w:bookmarkStart w:id="26" w:name="_GoBack"/>
-      <w:bookmarkEnd w:id="26"/>
     </w:p>
     <w:p>
       <w:pPr>
@@ -4557,7 +4501,7 @@
 </file>
 
 <file path=customXml/itemProps1.xml><?xml version="1.0" encoding="utf-8"?>
-<ds:datastoreItem xmlns:ds="http://schemas.openxmlformats.org/officeDocument/2006/customXml" ds:itemID="{735D52E1-29BF-480E-A7B1-95389AB058D9}">
+<ds:datastoreItem xmlns:ds="http://schemas.openxmlformats.org/officeDocument/2006/customXml" ds:itemID="{AF084D58-71BF-4FC3-AE27-1BEE54913022}">
   <ds:schemaRefs>
     <ds:schemaRef ds:uri="http://schemas.openxmlformats.org/officeDocument/2006/bibliography"/>
   </ds:schemaRefs>

</xml_diff>